<commit_message>
fix surat tugas tanpa anggota
</commit_message>
<xml_diff>
--- a/web/download/SPD-213-aw.docx
+++ b/web/download/SPD-213-aw.docx
@@ -273,7 +273,6 @@
           <w:lang w:val="es-ES"/>
         </w:rPr>
       </w:pPr>
-      <w:bookmarkStart w:id="0" w:name="_GoBack"/>
       <w:r>
         <w:rPr>
           <w:rFonts w:ascii="Arial" w:hAnsi="Arial" w:cs="Arial"/>
@@ -832,20 +831,20 @@
     </w:p>
     <w:tbl>
       <w:tblPr>
-        <w:tblW w:w="9540" w:type="dxa"/>
+        <w:tblW w:w="10276" w:type="dxa"/>
         <w:tblInd w:w="-142" w:type="dxa"/>
         <w:tblLayout w:type="fixed"/>
         <w:tblLook w:val="0000" w:firstRow="0" w:lastRow="0" w:firstColumn="0" w:lastColumn="0" w:noHBand="0" w:noVBand="0"/>
       </w:tblPr>
       <w:tblGrid>
-        <w:gridCol w:w="2113"/>
-        <w:gridCol w:w="272"/>
+        <w:gridCol w:w="2482"/>
+        <w:gridCol w:w="639"/>
         <w:gridCol w:w="7155"/>
       </w:tblGrid>
       <w:tr>
         <w:tc>
           <w:tcPr>
-            <w:tcW w:w="2113" w:type="dxa"/>
+            <w:tcW w:w="2482" w:type="dxa"/>
           </w:tcPr>
           <w:p>
             <w:pPr>
@@ -867,7 +866,7 @@
         </w:tc>
         <w:tc>
           <w:tcPr>
-            <w:tcW w:w="272" w:type="dxa"/>
+            <w:tcW w:w="639" w:type="dxa"/>
           </w:tcPr>
           <w:p>
             <w:pPr>
@@ -913,7 +912,7 @@
       <w:tr>
         <w:tc>
           <w:tcPr>
-            <w:tcW w:w="2113" w:type="dxa"/>
+            <w:tcW w:w="2482" w:type="dxa"/>
           </w:tcPr>
           <w:p>
             <w:pPr>
@@ -945,7 +944,7 @@
         </w:tc>
         <w:tc>
           <w:tcPr>
-            <w:tcW w:w="272" w:type="dxa"/>
+            <w:tcW w:w="639" w:type="dxa"/>
           </w:tcPr>
           <w:p>
             <w:pPr>
@@ -1312,7 +1311,7 @@
       <w:tr>
         <w:tc>
           <w:tcPr>
-            <w:tcW w:w="2113" w:type="dxa"/>
+            <w:tcW w:w="2482" w:type="dxa"/>
           </w:tcPr>
           <w:p>
             <w:pPr>
@@ -1358,7 +1357,7 @@
         </w:tc>
         <w:tc>
           <w:tcPr>
-            <w:tcW w:w="272" w:type="dxa"/>
+            <w:tcW w:w="639" w:type="dxa"/>
           </w:tcPr>
           <w:p>
             <w:pPr>
@@ -1467,7 +1466,7 @@
                 <w:tab w:val="clear" w:pos="4320"/>
                 <w:tab w:val="clear" w:pos="8640"/>
               </w:tabs>
-              <w:ind w:left="450"/>
+              <w:ind w:left="153"/>
               <w:jc w:val="both"/>
               <w:rPr>
                 <w:rFonts w:ascii="Arial" w:hAnsi="Arial" w:cs="Arial"/>
@@ -1501,7 +1500,7 @@
       <w:tr>
         <w:tc>
           <w:tcPr>
-            <w:tcW w:w="2113" w:type="dxa"/>
+            <w:tcW w:w="2482" w:type="dxa"/>
           </w:tcPr>
           <w:p>
             <w:pPr>
@@ -1523,7 +1522,7 @@
         </w:tc>
         <w:tc>
           <w:tcPr>
-            <w:tcW w:w="272" w:type="dxa"/>
+            <w:tcW w:w="639" w:type="dxa"/>
           </w:tcPr>
           <w:p>
             <w:pPr>
@@ -1569,7 +1568,7 @@
       <w:tr>
         <w:tc>
           <w:tcPr>
-            <w:tcW w:w="2113" w:type="dxa"/>
+            <w:tcW w:w="2482" w:type="dxa"/>
           </w:tcPr>
           <w:p>
             <w:pPr>
@@ -1601,7 +1600,7 @@
         </w:tc>
         <w:tc>
           <w:tcPr>
-            <w:tcW w:w="272" w:type="dxa"/>
+            <w:tcW w:w="639" w:type="dxa"/>
           </w:tcPr>
           <w:p>
             <w:pPr>
@@ -1642,7 +1641,7 @@
                 <w:tab w:val="clear" w:pos="4320"/>
                 <w:tab w:val="clear" w:pos="8640"/>
               </w:tabs>
-              <w:ind w:left="450"/>
+              <w:ind w:left="153"/>
               <w:rPr>
                 <w:rFonts w:ascii="Arial" w:hAnsi="Arial" w:cs="Arial"/>
                 <w:sz w:val="22"/>
@@ -1664,7 +1663,7 @@
       <w:tr>
         <w:tc>
           <w:tcPr>
-            <w:tcW w:w="2113" w:type="dxa"/>
+            <w:tcW w:w="2482" w:type="dxa"/>
           </w:tcPr>
           <w:p>
             <w:pPr>
@@ -1686,7 +1685,7 @@
         </w:tc>
         <w:tc>
           <w:tcPr>
-            <w:tcW w:w="272" w:type="dxa"/>
+            <w:tcW w:w="639" w:type="dxa"/>
           </w:tcPr>
           <w:p>
             <w:pPr>
@@ -1732,7 +1731,7 @@
       <w:tr>
         <w:tc>
           <w:tcPr>
-            <w:tcW w:w="2113" w:type="dxa"/>
+            <w:tcW w:w="2482" w:type="dxa"/>
           </w:tcPr>
           <w:p>
             <w:pPr>
@@ -1754,7 +1753,7 @@
         </w:tc>
         <w:tc>
           <w:tcPr>
-            <w:tcW w:w="272" w:type="dxa"/>
+            <w:tcW w:w="639" w:type="dxa"/>
           </w:tcPr>
           <w:p>
             <w:pPr>
@@ -1800,7 +1799,7 @@
       <w:tr>
         <w:tc>
           <w:tcPr>
-            <w:tcW w:w="2113" w:type="dxa"/>
+            <w:tcW w:w="2482" w:type="dxa"/>
           </w:tcPr>
           <w:p>
             <w:pPr>
@@ -1832,7 +1831,7 @@
         </w:tc>
         <w:tc>
           <w:tcPr>
-            <w:tcW w:w="272" w:type="dxa"/>
+            <w:tcW w:w="639" w:type="dxa"/>
           </w:tcPr>
           <w:p>
             <w:pPr>
@@ -1873,7 +1872,7 @@
                 <w:tab w:val="clear" w:pos="4320"/>
                 <w:tab w:val="clear" w:pos="8640"/>
               </w:tabs>
-              <w:ind w:left="450"/>
+              <w:ind w:left="153"/>
               <w:rPr>
                 <w:rFonts w:ascii="Arial" w:hAnsi="Arial" w:cs="Arial"/>
                 <w:color w:val="000000" w:themeColor="text1"/>
@@ -1949,7 +1948,6 @@
           </w:p>
         </w:tc>
       </w:tr>
-      <w:bookmarkEnd w:id="0"/>
     </w:tbl>
     <w:p>
       <w:pPr>
@@ -1975,7 +1973,8 @@
           <w:tab w:val="clear" w:pos="4320"/>
           <w:tab w:val="clear" w:pos="8640"/>
         </w:tabs>
-        <w:ind w:left="5040" w:firstLine="347"/>
+        <w:ind w:left="4320"/>
+        <w:jc w:val="center"/>
         <w:rPr>
           <w:rFonts w:ascii="Arial" w:hAnsi="Arial" w:cs="Arial"/>
           <w:color w:val="000000" w:themeColor="text1"/>
@@ -1984,16 +1983,6 @@
           <w:lang w:val="fi-FI"/>
         </w:rPr>
       </w:pPr>
-      <w:r>
-        <w:rPr>
-          <w:rFonts w:ascii="Arial" w:hAnsi="Arial" w:cs="Arial"/>
-          <w:color w:val="000000" w:themeColor="text1"/>
-          <w:sz w:val="22"/>
-          <w:szCs w:val="22"/>
-          <w:lang w:val="id-ID"/>
-        </w:rPr>
-        <w:t xml:space="preserve">     </w:t>
-      </w:r>
       <w:r>
         <w:rPr>
           <w:rFonts w:ascii="Arial" w:hAnsi="Arial" w:cs="Arial"/>
@@ -2598,7 +2587,7 @@
                                       <w:b/>
                                       <w:sz w:val="20"/>
                                     </w:rPr>
-                                    <w:t>BPS PROVINSI SULAWESI TENGGARA</w:t>
+                                    <w:t>PROVINSI SULAWESI TENGGARA</w:t>
                                   </w:r>
                                 </w:p>
                               </w:tc>
@@ -2923,7 +2912,7 @@
                                 <w:b/>
                                 <w:sz w:val="20"/>
                               </w:rPr>
-                              <w:t>BPS PROVINSI SULAWESI TENGGARA</w:t>
+                              <w:t>PROVINSI SULAWESI TENGGARA</w:t>
                             </w:r>
                           </w:p>
                         </w:tc>
@@ -3050,7 +3039,7 @@
     <w:tbl>
       <w:tblPr>
         <w:tblW w:w="10368" w:type="dxa"/>
-        <w:tblInd w:w="123" w:type="dxa"/>
+        <w:tblInd w:w="-190" w:type="dxa"/>
         <w:tblLayout w:type="fixed"/>
         <w:tblCellMar>
           <w:left w:w="0" w:type="dxa"/>
@@ -6144,7 +6133,7 @@
               <w:rPr>
                 <w:sz w:val="17"/>
               </w:rPr>
-              <w:t>054.01.GG</w:t>
+              <w:t>054.01.WA</w:t>
             </w:r>
           </w:p>
         </w:tc>
@@ -6169,7 +6158,7 @@
               <w:rPr>
                 <w:sz w:val="17"/>
               </w:rPr>
-              <w:t>Program Penyediaan &amp; Pelayanan Informasi Statistik</w:t>
+              <w:t>Program Dukungan Manajemen</w:t>
             </w:r>
           </w:p>
         </w:tc>
@@ -6295,7 +6284,7 @@
               <w:rPr>
                 <w:sz w:val="17"/>
               </w:rPr>
-              <w:t>2898</w:t>
+              <w:t>2897</w:t>
             </w:r>
           </w:p>
         </w:tc>
@@ -6321,7 +6310,7 @@
               <w:rPr>
                 <w:sz w:val="17"/>
               </w:rPr>
-              <w:t>Penyediaan dan Pengembangan Statistik Neraca Pengeluaran</w:t>
+              <w:t>Pelayanan dan Pengembangan Diseminasi Informasi Statistik</w:t>
             </w:r>
           </w:p>
         </w:tc>
@@ -7298,7 +7287,7 @@
         <w:tabs>
           <w:tab w:val="left" w:pos="7509"/>
         </w:tabs>
-        <w:ind w:left="4943"/>
+        <w:ind w:left="5940"/>
         <w:rPr>
           <w:sz w:val="19"/>
         </w:rPr>
@@ -7349,7 +7338,7 @@
           <w:tab w:val="left" w:pos="7509"/>
         </w:tabs>
         <w:spacing w:before="22"/>
-        <w:ind w:left="4943"/>
+        <w:ind w:left="5940"/>
         <w:rPr>
           <w:sz w:val="19"/>
         </w:rPr>
@@ -7440,7 +7429,7 @@
         <w:t xml:space="preserve"> </w:t>
       </w:r>
       <w:r>
-        <w:t>Penyediaan</w:t>
+        <w:t>Program Dukungan Manajemen</w:t>
       </w:r>
       <w:r>
         <w:rPr>
@@ -7449,43 +7438,16 @@
         <w:t xml:space="preserve"> </w:t>
       </w:r>
       <w:r>
-        <w:t>&amp;</w:t>
+        <w:t>(</w:t>
       </w:r>
       <w:r>
         <w:rPr>
-          <w:spacing w:val="-5"/>
+          <w:sz w:val="17"/>
         </w:rPr>
-        <w:t xml:space="preserve"> </w:t>
+        <w:t>054.01.WA</w:t>
       </w:r>
       <w:r>
-        <w:t>Pelayanan</w:t>
-      </w:r>
-      <w:r>
-        <w:rPr>
-          <w:spacing w:val="-7"/>
-        </w:rPr>
-        <w:t xml:space="preserve"> </w:t>
-      </w:r>
-      <w:r>
-        <w:t>Informasi</w:t>
-      </w:r>
-      <w:r>
-        <w:rPr>
-          <w:spacing w:val="-5"/>
-        </w:rPr>
-        <w:t xml:space="preserve"> </w:t>
-      </w:r>
-      <w:r>
-        <w:t>Statistik</w:t>
-      </w:r>
-      <w:r>
-        <w:rPr>
-          <w:spacing w:val="-6"/>
-        </w:rPr>
-        <w:t xml:space="preserve"> </w:t>
-      </w:r>
-      <w:r>
-        <w:t>(054.01.GG)</w:t>
+        <w:t>)</w:t>
       </w:r>
     </w:p>
     <w:p>
@@ -11163,7 +11125,8 @@
             <w:pPr>
               <w:pStyle w:val="TableParagraph"/>
               <w:spacing w:before="8" w:line="266" w:lineRule="auto"/>
-              <w:ind w:left="1106" w:right="80" w:hanging="915"/>
+              <w:ind w:left="196" w:right="80" w:hanging="5"/>
+              <w:jc w:val="center"/>
               <w:rPr>
                 <w:rFonts w:ascii="Arial"/>
                 <w:b/>
@@ -11193,7 +11156,94 @@
                 <w:b/>
                 <w:sz w:val="19"/>
               </w:rPr>
-              <w:t>Penyediaan</w:t>
+              <w:t>Program Dukungan Manajemen</w:t>
+            </w:r>
+            <w:r>
+              <w:rPr>
+                <w:rFonts w:ascii="Arial"/>
+                <w:b/>
+                <w:spacing w:val="-2"/>
+                <w:sz w:val="19"/>
+              </w:rPr>
+              <w:t xml:space="preserve"> </w:t>
+            </w:r>
+            <w:bookmarkStart w:id="0" w:name="_GoBack"/>
+            <w:bookmarkEnd w:id="0"/>
+            <w:r>
+              <w:rPr>
+                <w:rFonts w:ascii="Arial"/>
+                <w:b/>
+                <w:sz w:val="19"/>
+              </w:rPr>
+              <w:t>(054.01.WA</w:t>
+            </w:r>
+            <w:r>
+              <w:rPr>
+                <w:rFonts w:ascii="Arial"/>
+                <w:b/>
+                <w:sz w:val="19"/>
+              </w:rPr>
+              <w:t>)</w:t>
+            </w:r>
+          </w:p>
+        </w:tc>
+        <w:tc>
+          <w:tcPr>
+            <w:tcW w:w="282" w:type="dxa"/>
+            <w:tcBorders>
+              <w:left w:val="single" w:sz="8" w:space="0" w:color="000000"/>
+            </w:tcBorders>
+          </w:tcPr>
+          <w:p>
+            <w:pPr>
+              <w:pStyle w:val="TableParagraph"/>
+              <w:rPr>
+                <w:rFonts w:ascii="Times New Roman"/>
+                <w:sz w:val="18"/>
+              </w:rPr>
+            </w:pPr>
+          </w:p>
+        </w:tc>
+        <w:tc>
+          <w:tcPr>
+            <w:tcW w:w="1388" w:type="dxa"/>
+          </w:tcPr>
+          <w:p>
+            <w:pPr>
+              <w:pStyle w:val="TableParagraph"/>
+              <w:rPr>
+                <w:rFonts w:ascii="Times New Roman"/>
+                <w:sz w:val="18"/>
+              </w:rPr>
+            </w:pPr>
+          </w:p>
+        </w:tc>
+        <w:tc>
+          <w:tcPr>
+            <w:tcW w:w="4207" w:type="dxa"/>
+            <w:tcBorders>
+              <w:right w:val="single" w:sz="8" w:space="0" w:color="000000"/>
+            </w:tcBorders>
+          </w:tcPr>
+          <w:p>
+            <w:pPr>
+              <w:pStyle w:val="TableParagraph"/>
+              <w:spacing w:before="4" w:line="266" w:lineRule="auto"/>
+              <w:ind w:left="237" w:right="304"/>
+              <w:jc w:val="center"/>
+              <w:rPr>
+                <w:rFonts w:ascii="Arial"/>
+                <w:b/>
+                <w:sz w:val="19"/>
+              </w:rPr>
+            </w:pPr>
+            <w:r>
+              <w:rPr>
+                <w:rFonts w:ascii="Arial"/>
+                <w:b/>
+                <w:sz w:val="19"/>
+              </w:rPr>
+              <w:t>Prog.</w:t>
             </w:r>
             <w:r>
               <w:rPr>
@@ -11210,236 +11260,15 @@
                 <w:b/>
                 <w:sz w:val="19"/>
               </w:rPr>
-              <w:t>&amp;</w:t>
+              <w:t xml:space="preserve">Program Dukungan Manajemen </w:t>
             </w:r>
             <w:r>
               <w:rPr>
                 <w:rFonts w:ascii="Arial"/>
                 <w:b/>
-                <w:spacing w:val="-6"/>
-                <w:sz w:val="19"/>
-              </w:rPr>
-              <w:t xml:space="preserve"> </w:t>
-            </w:r>
-            <w:r>
-              <w:rPr>
-                <w:rFonts w:ascii="Arial"/>
-                <w:b/>
-                <w:sz w:val="19"/>
-              </w:rPr>
-              <w:t>Pelayanan</w:t>
-            </w:r>
-            <w:r>
-              <w:rPr>
-                <w:rFonts w:ascii="Arial"/>
-                <w:b/>
-                <w:spacing w:val="-8"/>
-                <w:sz w:val="19"/>
-              </w:rPr>
-              <w:t xml:space="preserve"> </w:t>
-            </w:r>
-            <w:r>
-              <w:rPr>
-                <w:rFonts w:ascii="Arial"/>
-                <w:b/>
-                <w:sz w:val="19"/>
-              </w:rPr>
-              <w:t>Informasi</w:t>
-            </w:r>
-            <w:r>
-              <w:rPr>
-                <w:rFonts w:ascii="Arial"/>
-                <w:b/>
-                <w:spacing w:val="-50"/>
-                <w:sz w:val="19"/>
-              </w:rPr>
-              <w:t xml:space="preserve"> </w:t>
-            </w:r>
-            <w:r>
-              <w:rPr>
-                <w:rFonts w:ascii="Arial"/>
-                <w:b/>
-                <w:sz w:val="19"/>
-              </w:rPr>
-              <w:t>Statistik</w:t>
-            </w:r>
-            <w:r>
-              <w:rPr>
-                <w:rFonts w:ascii="Arial"/>
-                <w:b/>
-                <w:spacing w:val="-2"/>
-                <w:sz w:val="19"/>
-              </w:rPr>
-              <w:t xml:space="preserve"> </w:t>
-            </w:r>
-            <w:r>
-              <w:rPr>
-                <w:rFonts w:ascii="Arial"/>
-                <w:b/>
-                <w:sz w:val="19"/>
-              </w:rPr>
-              <w:t>(054.01.GG)</w:t>
-            </w:r>
-          </w:p>
-        </w:tc>
-        <w:tc>
-          <w:tcPr>
-            <w:tcW w:w="282" w:type="dxa"/>
-            <w:tcBorders>
-              <w:left w:val="single" w:sz="8" w:space="0" w:color="000000"/>
-            </w:tcBorders>
-          </w:tcPr>
-          <w:p>
-            <w:pPr>
-              <w:pStyle w:val="TableParagraph"/>
-              <w:rPr>
-                <w:rFonts w:ascii="Times New Roman"/>
-                <w:sz w:val="18"/>
-              </w:rPr>
-            </w:pPr>
-          </w:p>
-        </w:tc>
-        <w:tc>
-          <w:tcPr>
-            <w:tcW w:w="1388" w:type="dxa"/>
-          </w:tcPr>
-          <w:p>
-            <w:pPr>
-              <w:pStyle w:val="TableParagraph"/>
-              <w:rPr>
-                <w:rFonts w:ascii="Times New Roman"/>
-                <w:sz w:val="18"/>
-              </w:rPr>
-            </w:pPr>
-          </w:p>
-        </w:tc>
-        <w:tc>
-          <w:tcPr>
-            <w:tcW w:w="4207" w:type="dxa"/>
-            <w:tcBorders>
-              <w:right w:val="single" w:sz="8" w:space="0" w:color="000000"/>
-            </w:tcBorders>
-          </w:tcPr>
-          <w:p>
-            <w:pPr>
-              <w:pStyle w:val="TableParagraph"/>
-              <w:spacing w:before="4" w:line="266" w:lineRule="auto"/>
-              <w:ind w:left="1130" w:right="304" w:hanging="915"/>
-              <w:rPr>
-                <w:rFonts w:ascii="Arial"/>
-                <w:b/>
-                <w:sz w:val="19"/>
-              </w:rPr>
-            </w:pPr>
-            <w:r>
-              <w:rPr>
-                <w:rFonts w:ascii="Arial"/>
-                <w:b/>
-                <w:sz w:val="19"/>
-              </w:rPr>
-              <w:t>Prog.</w:t>
-            </w:r>
-            <w:r>
-              <w:rPr>
-                <w:rFonts w:ascii="Arial"/>
-                <w:b/>
-                <w:spacing w:val="-7"/>
-                <w:sz w:val="19"/>
-              </w:rPr>
-              <w:t xml:space="preserve"> </w:t>
-            </w:r>
-            <w:r>
-              <w:rPr>
-                <w:rFonts w:ascii="Arial"/>
-                <w:b/>
-                <w:sz w:val="19"/>
-              </w:rPr>
-              <w:t>Penyediaan</w:t>
-            </w:r>
-            <w:r>
-              <w:rPr>
-                <w:rFonts w:ascii="Arial"/>
-                <w:b/>
-                <w:spacing w:val="-7"/>
-                <w:sz w:val="19"/>
-              </w:rPr>
-              <w:t xml:space="preserve"> </w:t>
-            </w:r>
-            <w:r>
-              <w:rPr>
-                <w:rFonts w:ascii="Arial"/>
-                <w:b/>
-                <w:sz w:val="19"/>
-              </w:rPr>
-              <w:t>&amp;</w:t>
-            </w:r>
-            <w:r>
-              <w:rPr>
-                <w:rFonts w:ascii="Arial"/>
-                <w:b/>
-                <w:spacing w:val="-6"/>
-                <w:sz w:val="19"/>
-              </w:rPr>
-              <w:t xml:space="preserve"> </w:t>
-            </w:r>
-            <w:r>
-              <w:rPr>
-                <w:rFonts w:ascii="Arial"/>
-                <w:b/>
-                <w:sz w:val="19"/>
-              </w:rPr>
-              <w:t>Pelayanan</w:t>
-            </w:r>
-            <w:r>
-              <w:rPr>
-                <w:rFonts w:ascii="Arial"/>
-                <w:b/>
-                <w:spacing w:val="-8"/>
-                <w:sz w:val="19"/>
-              </w:rPr>
-              <w:t xml:space="preserve"> </w:t>
-            </w:r>
-            <w:r>
-              <w:rPr>
-                <w:rFonts w:ascii="Arial"/>
-                <w:b/>
-                <w:sz w:val="19"/>
-              </w:rPr>
-              <w:t>Informasi</w:t>
-            </w:r>
-            <w:r>
-              <w:rPr>
-                <w:rFonts w:ascii="Arial"/>
-                <w:b/>
-                <w:spacing w:val="-50"/>
-                <w:sz w:val="19"/>
-              </w:rPr>
-              <w:t xml:space="preserve"> </w:t>
-            </w:r>
-            <w:r>
-              <w:rPr>
-                <w:rFonts w:ascii="Arial"/>
-                <w:b/>
-                <w:sz w:val="19"/>
-              </w:rPr>
-              <w:t>Statistik</w:t>
-            </w:r>
-            <w:r>
-              <w:rPr>
-                <w:rFonts w:ascii="Arial"/>
-                <w:b/>
-                <w:spacing w:val="-2"/>
-                <w:sz w:val="19"/>
-              </w:rPr>
-              <w:t xml:space="preserve"> </w:t>
-            </w:r>
-            <w:r>
-              <w:rPr>
-                <w:rFonts w:ascii="Arial"/>
-                <w:b/>
-                <w:sz w:val="19"/>
-              </w:rPr>
-              <w:t>(054.01.GG)</w:t>
+                <w:sz w:val="19"/>
+              </w:rPr>
+              <w:t>(054.01.WA)</w:t>
             </w:r>
           </w:p>
         </w:tc>
@@ -13434,7 +13263,7 @@
 </file>
 
 <file path=customXml/itemProps1.xml><?xml version="1.0" encoding="utf-8"?>
-<ds:datastoreItem xmlns:ds="http://schemas.openxmlformats.org/officeDocument/2006/customXml" ds:itemID="{E105F7F0-EDF2-4BF8-A7DE-CC7A0FB35F9A}">
+<ds:datastoreItem xmlns:ds="http://schemas.openxmlformats.org/officeDocument/2006/customXml" ds:itemID="{BC90F1C8-2DB0-4671-9782-69E622159FD4}">
   <ds:schemaRefs>
     <ds:schemaRef ds:uri="http://schemas.openxmlformats.org/officeDocument/2006/bibliography"/>
   </ds:schemaRefs>

</xml_diff>